<commit_message>
Update section III.B.1 and addition of section IV.B
</commit_message>
<xml_diff>
--- a/01 - Agile for Model-Based Standards Development/B - Draft/Section III.B.1 - Solutions.docx
+++ b/01 - Agile for Model-Based Standards Development/B - Draft/Section III.B.1 - Solutions.docx
@@ -1,6 +1,6 @@
 
 <file path=word/document.xml><?xml version="1.0" encoding="utf-8"?>
-<w:document xmlns:wpc="http://schemas.microsoft.com/office/word/2010/wordprocessingCanvas" xmlns:mc="http://schemas.openxmlformats.org/markup-compatibility/2006" xmlns:o="urn:schemas-microsoft-com:office:office" xmlns:r="http://schemas.openxmlformats.org/officeDocument/2006/relationships" xmlns:m="http://schemas.openxmlformats.org/officeDocument/2006/math" xmlns:v="urn:schemas-microsoft-com:vml" xmlns:wp14="http://schemas.microsoft.com/office/word/2010/wordprocessingDrawing" xmlns:wp="http://schemas.openxmlformats.org/drawingml/2006/wordprocessingDrawing" xmlns:w10="urn:schemas-microsoft-com:office:word" xmlns:w="http://schemas.openxmlformats.org/wordprocessingml/2006/main" xmlns:w14="http://schemas.microsoft.com/office/word/2010/wordml" xmlns:w15="http://schemas.microsoft.com/office/word/2012/wordml" xmlns:wpg="http://schemas.microsoft.com/office/word/2010/wordprocessingGroup" xmlns:wpi="http://schemas.microsoft.com/office/word/2010/wordprocessingInk" xmlns:wne="http://schemas.microsoft.com/office/word/2006/wordml" xmlns:wps="http://schemas.microsoft.com/office/word/2010/wordprocessingShape" mc:Ignorable="w14 w15 wp14">
+<w:document xmlns:wpc="http://schemas.microsoft.com/office/word/2010/wordprocessingCanvas" xmlns:cx="http://schemas.microsoft.com/office/drawing/2014/chartex" xmlns:cx1="http://schemas.microsoft.com/office/drawing/2015/9/8/chartex" xmlns:cx2="http://schemas.microsoft.com/office/drawing/2015/10/21/chartex" xmlns:cx3="http://schemas.microsoft.com/office/drawing/2016/5/9/chartex" xmlns:cx4="http://schemas.microsoft.com/office/drawing/2016/5/10/chartex" xmlns:cx5="http://schemas.microsoft.com/office/drawing/2016/5/11/chartex" xmlns:cx6="http://schemas.microsoft.com/office/drawing/2016/5/12/chartex" xmlns:cx7="http://schemas.microsoft.com/office/drawing/2016/5/13/chartex" xmlns:cx8="http://schemas.microsoft.com/office/drawing/2016/5/14/chartex" xmlns:mc="http://schemas.openxmlformats.org/markup-compatibility/2006" xmlns:aink="http://schemas.microsoft.com/office/drawing/2016/ink" xmlns:am3d="http://schemas.microsoft.com/office/drawing/2017/model3d" xmlns:o="urn:schemas-microsoft-com:office:office" xmlns:r="http://schemas.openxmlformats.org/officeDocument/2006/relationships" xmlns:m="http://schemas.openxmlformats.org/officeDocument/2006/math" xmlns:v="urn:schemas-microsoft-com:vml" xmlns:wp14="http://schemas.microsoft.com/office/word/2010/wordprocessingDrawing" xmlns:wp="http://schemas.openxmlformats.org/drawingml/2006/wordprocessingDrawing" xmlns:w10="urn:schemas-microsoft-com:office:word" xmlns:w="http://schemas.openxmlformats.org/wordprocessingml/2006/main" xmlns:w14="http://schemas.microsoft.com/office/word/2010/wordml" xmlns:w15="http://schemas.microsoft.com/office/word/2012/wordml" xmlns:w16cid="http://schemas.microsoft.com/office/word/2016/wordml/cid" xmlns:w16se="http://schemas.microsoft.com/office/word/2015/wordml/symex" xmlns:wpg="http://schemas.microsoft.com/office/word/2010/wordprocessingGroup" xmlns:wpi="http://schemas.microsoft.com/office/word/2010/wordprocessingInk" xmlns:wne="http://schemas.microsoft.com/office/word/2006/wordml" xmlns:wps="http://schemas.microsoft.com/office/word/2010/wordprocessingShape" mc:Ignorable="w14 w15 w16se w16cid wp14">
   <w:body>
     <w:p>
       <w:pPr>
@@ -236,7 +236,61 @@
           <w:sz w:val="18"/>
           <w:szCs w:val="18"/>
         </w:rPr>
-        <w:t xml:space="preserve">The development of STEP began several decades ago and since that time, the stakeholders’ requirements have evolved because of the change of the business needs and the evolution of the information technologies available. </w:t>
+        <w:t xml:space="preserve">The development of STEP began several decades ago and since that time, the stakeholders’ requirements have evolved because of the change of the business needs and the evolution of the information technologies available. In the STEP development process, requirements </w:t>
+      </w:r>
+      <w:r>
+        <w:rPr>
+          <w:rFonts w:ascii="Arial" w:eastAsia="Times New Roman" w:hAnsi="Arial" w:cs="Arial"/>
+          <w:color w:val="4A86E8"/>
+          <w:sz w:val="18"/>
+          <w:szCs w:val="18"/>
+        </w:rPr>
+        <w:t>can be</w:t>
+      </w:r>
+      <w:r>
+        <w:rPr>
+          <w:rFonts w:ascii="Arial" w:eastAsia="Times New Roman" w:hAnsi="Arial" w:cs="Arial"/>
+          <w:color w:val="4A86E8"/>
+          <w:sz w:val="18"/>
+          <w:szCs w:val="18"/>
+        </w:rPr>
+        <w:t xml:space="preserve"> listed in ISO documents, </w:t>
+      </w:r>
+      <w:r>
+        <w:rPr>
+          <w:rFonts w:ascii="Arial" w:eastAsia="Times New Roman" w:hAnsi="Arial" w:cs="Arial"/>
+          <w:color w:val="4A86E8"/>
+          <w:sz w:val="18"/>
+          <w:szCs w:val="18"/>
+        </w:rPr>
+        <w:t>and it happens sometimes that there is no</w:t>
+      </w:r>
+      <w:r>
+        <w:rPr>
+          <w:rFonts w:ascii="Arial" w:eastAsia="Times New Roman" w:hAnsi="Arial" w:cs="Arial"/>
+          <w:color w:val="4A86E8"/>
+          <w:sz w:val="18"/>
+          <w:szCs w:val="18"/>
+        </w:rPr>
+        <w:t xml:space="preserve"> information about the requirement issuer or the objective behind each of them. Thus, </w:t>
+      </w:r>
+      <w:r>
+        <w:rPr>
+          <w:rFonts w:ascii="Arial" w:eastAsia="Times New Roman" w:hAnsi="Arial" w:cs="Arial"/>
+          <w:color w:val="4A86E8"/>
+          <w:sz w:val="18"/>
+          <w:szCs w:val="18"/>
+        </w:rPr>
+        <w:t xml:space="preserve">in some cases, </w:t>
+      </w:r>
+      <w:r>
+        <w:rPr>
+          <w:rFonts w:ascii="Arial" w:eastAsia="Times New Roman" w:hAnsi="Arial" w:cs="Arial"/>
+          <w:color w:val="4A86E8"/>
+          <w:sz w:val="18"/>
+          <w:szCs w:val="18"/>
+        </w:rPr>
+        <w:t xml:space="preserve">once the features are implemented, it is almost impossible to get back to the concerned stakeholders to validate their requirements because of the lack of traceability. </w:t>
       </w:r>
       <w:commentRangeStart w:id="1"/>
       <w:r>
@@ -246,7 +300,16 @@
           <w:sz w:val="18"/>
           <w:szCs w:val="18"/>
         </w:rPr>
-        <w:t xml:space="preserve">In the STEP development process, requirements are listed in ISO documents, without any information about the requirement issuer or the objective behind each of them. </w:t>
+        <w:t xml:space="preserve">Besides, in STEP, there are two different types of requirements: technical requirements, which are the requirements about the implementation of the standard, and domain requirements, which are the </w:t>
+      </w:r>
+      <w:r>
+        <w:rPr>
+          <w:rFonts w:ascii="Arial" w:eastAsia="Times New Roman" w:hAnsi="Arial" w:cs="Arial"/>
+          <w:color w:val="4A86E8"/>
+          <w:sz w:val="18"/>
+          <w:szCs w:val="18"/>
+        </w:rPr>
+        <w:t>requirements about the environment in which the standard will be operated, for example, Product Manufacturing Information (PMI), Mechanical and Electrical Wire Harness (EWH). </w:t>
       </w:r>
       <w:commentRangeEnd w:id="1"/>
       <w:r>
@@ -254,41 +317,6 @@
           <w:rStyle w:val="CommentReference"/>
         </w:rPr>
         <w:commentReference w:id="1"/>
-      </w:r>
-      <w:r>
-        <w:rPr>
-          <w:rFonts w:ascii="Arial" w:eastAsia="Times New Roman" w:hAnsi="Arial" w:cs="Arial"/>
-          <w:color w:val="4A86E8"/>
-          <w:sz w:val="18"/>
-          <w:szCs w:val="18"/>
-        </w:rPr>
-        <w:t xml:space="preserve">Thus, once the features are implemented, it is almost impossible to get back to the concerned stakeholders to validate their requirements because of the lack of traceability. </w:t>
-      </w:r>
-      <w:commentRangeStart w:id="2"/>
-      <w:r>
-        <w:rPr>
-          <w:rFonts w:ascii="Arial" w:eastAsia="Times New Roman" w:hAnsi="Arial" w:cs="Arial"/>
-          <w:color w:val="4A86E8"/>
-          <w:sz w:val="18"/>
-          <w:szCs w:val="18"/>
-        </w:rPr>
-        <w:t xml:space="preserve">Besides, in STEP, there are two different types of requirements: technical requirements, which are the requirements about the implementation of the standard, and domain requirements, which are the requirements about the environment in which the </w:t>
-      </w:r>
-      <w:r>
-        <w:rPr>
-          <w:rFonts w:ascii="Arial" w:eastAsia="Times New Roman" w:hAnsi="Arial" w:cs="Arial"/>
-          <w:color w:val="4A86E8"/>
-          <w:sz w:val="18"/>
-          <w:szCs w:val="18"/>
-        </w:rPr>
-        <w:t>standard will be operated, for example, Product Manufacturing Information (PMI), Mechanical and Electrical Wire Harness (EWH). </w:t>
-      </w:r>
-      <w:commentRangeEnd w:id="2"/>
-      <w:r>
-        <w:rPr>
-          <w:rStyle w:val="CommentReference"/>
-        </w:rPr>
-        <w:commentReference w:id="2"/>
       </w:r>
     </w:p>
     <w:p>
@@ -384,7 +412,7 @@
           <w:color w:val="000000"/>
         </w:rPr>
       </w:pPr>
-      <w:commentRangeStart w:id="3"/>
+      <w:commentRangeStart w:id="2"/>
       <w:r>
         <w:rPr>
           <w:rFonts w:ascii="Arial" w:eastAsia="Times New Roman" w:hAnsi="Arial" w:cs="Arial"/>
@@ -412,12 +440,12 @@
         </w:rPr>
         <w:t>Modern Requirements is a solution that provides a collaborative requirements management platform. This software also offers requirements traceability and impact analysis. Besides, it can be easily integrated with bug issues tools like JIRA and backlog tools like Microsoft TFS.</w:t>
       </w:r>
-      <w:commentRangeEnd w:id="3"/>
+      <w:commentRangeEnd w:id="2"/>
       <w:r>
         <w:rPr>
           <w:rStyle w:val="CommentReference"/>
         </w:rPr>
-        <w:commentReference w:id="3"/>
+        <w:commentReference w:id="2"/>
       </w:r>
     </w:p>
     <w:p>
@@ -486,15 +514,34 @@
           <w:color w:val="000000"/>
         </w:rPr>
       </w:pPr>
-      <w:commentRangeStart w:id="4"/>
-      <w:r>
-        <w:rPr>
-          <w:rFonts w:ascii="Arial" w:eastAsia="Times New Roman" w:hAnsi="Arial" w:cs="Arial"/>
-          <w:color w:val="000000"/>
-          <w:sz w:val="18"/>
-          <w:szCs w:val="18"/>
-        </w:rPr>
-        <w:t>As previously mentioned, SAFe provides methods to help teams in implementing Agile in their projects, including Backlog management and Agile Release Trains. SAFe also offers methods and processes for requirements management such as the SAFe Requirements Model and, Continuously Verify and Validate processes. The SAFe Requirements Model “provides a scalable model that demonstrates a way to express systems behaviors”</w:t>
+      <w:r>
+        <w:rPr>
+          <w:rFonts w:ascii="Arial" w:eastAsia="Times New Roman" w:hAnsi="Arial" w:cs="Arial"/>
+          <w:color w:val="000000"/>
+          <w:sz w:val="18"/>
+          <w:szCs w:val="18"/>
+        </w:rPr>
+        <w:t xml:space="preserve">As previously mentioned, </w:t>
+      </w:r>
+      <w:proofErr w:type="spellStart"/>
+      <w:r>
+        <w:rPr>
+          <w:rFonts w:ascii="Arial" w:eastAsia="Times New Roman" w:hAnsi="Arial" w:cs="Arial"/>
+          <w:color w:val="000000"/>
+          <w:sz w:val="18"/>
+          <w:szCs w:val="18"/>
+        </w:rPr>
+        <w:t>SAFe</w:t>
+      </w:r>
+      <w:proofErr w:type="spellEnd"/>
+      <w:r>
+        <w:rPr>
+          <w:rFonts w:ascii="Arial" w:eastAsia="Times New Roman" w:hAnsi="Arial" w:cs="Arial"/>
+          <w:color w:val="000000"/>
+          <w:sz w:val="18"/>
+          <w:szCs w:val="18"/>
+        </w:rPr>
+        <w:t xml:space="preserve"> provides methods to help teams in implementing Agile in their projects, including Backlog management and Agile Release Trains. SAFe also offers methods and processes for requirements management such as the SAFe Requirements Model and, Continuously Verify and Validate processes. The SAFe Requirements Model “provides a scalable model that demonstrates a way to express systems behaviors”</w:t>
       </w:r>
       <w:r>
         <w:rPr>
@@ -532,16 +579,7 @@
           <w:sz w:val="18"/>
           <w:szCs w:val="18"/>
         </w:rPr>
-        <w:t>user account, notifications, keywords search)</w:t>
-      </w:r>
-      <w:r>
-        <w:rPr>
-          <w:rFonts w:ascii="Arial" w:eastAsia="Times New Roman" w:hAnsi="Arial" w:cs="Arial"/>
-          <w:color w:val="000000"/>
-          <w:sz w:val="18"/>
-          <w:szCs w:val="18"/>
-        </w:rPr>
-        <w:t>, stories (</w:t>
+        <w:t xml:space="preserve">user </w:t>
       </w:r>
       <w:r>
         <w:rPr>
@@ -552,7 +590,17 @@
           <w:sz w:val="18"/>
           <w:szCs w:val="18"/>
         </w:rPr>
-        <w:t xml:space="preserve">As a </w:t>
+        <w:lastRenderedPageBreak/>
+        <w:t>account, notifications, keywords search)</w:t>
+      </w:r>
+      <w:r>
+        <w:rPr>
+          <w:rFonts w:ascii="Arial" w:eastAsia="Times New Roman" w:hAnsi="Arial" w:cs="Arial"/>
+          <w:color w:val="000000"/>
+          <w:sz w:val="18"/>
+          <w:szCs w:val="18"/>
+        </w:rPr>
+        <w:t>, stories (</w:t>
       </w:r>
       <w:r>
         <w:rPr>
@@ -563,8 +611,7 @@
           <w:sz w:val="18"/>
           <w:szCs w:val="18"/>
         </w:rPr>
-        <w:lastRenderedPageBreak/>
-        <w:t>user, I want to be able to run the software on Windows and on Mac.</w:t>
+        <w:t>As a user, I want to be able to run the software on Windows and on Mac.</w:t>
       </w:r>
       <w:r>
         <w:rPr>
@@ -611,14 +658,190 @@
           <w:sz w:val="18"/>
           <w:szCs w:val="18"/>
         </w:rPr>
-        <w:t xml:space="preserve"> and these processes are supported by the Requirements Model. However, these are only conceptual model and processes, which means that you need tools to implement them. </w:t>
-      </w:r>
-      <w:commentRangeEnd w:id="4"/>
-      <w:r>
-        <w:rPr>
-          <w:rStyle w:val="CommentReference"/>
-        </w:rPr>
-        <w:commentReference w:id="4"/>
+        <w:t xml:space="preserve"> and these processes are supported by the Requirements Model. </w:t>
+      </w:r>
+      <w:r>
+        <w:rPr>
+          <w:rFonts w:ascii="Arial" w:eastAsia="Times New Roman" w:hAnsi="Arial" w:cs="Arial"/>
+          <w:color w:val="000000"/>
+          <w:sz w:val="18"/>
+          <w:szCs w:val="18"/>
+        </w:rPr>
+        <w:t xml:space="preserve">However, </w:t>
+      </w:r>
+      <w:proofErr w:type="spellStart"/>
+      <w:r>
+        <w:rPr>
+          <w:rFonts w:ascii="Arial" w:eastAsia="Times New Roman" w:hAnsi="Arial" w:cs="Arial"/>
+          <w:color w:val="000000"/>
+          <w:sz w:val="18"/>
+          <w:szCs w:val="18"/>
+        </w:rPr>
+        <w:t>SAFe</w:t>
+      </w:r>
+      <w:proofErr w:type="spellEnd"/>
+      <w:r>
+        <w:rPr>
+          <w:rFonts w:ascii="Arial" w:eastAsia="Times New Roman" w:hAnsi="Arial" w:cs="Arial"/>
+          <w:color w:val="000000"/>
+          <w:sz w:val="18"/>
+          <w:szCs w:val="18"/>
+        </w:rPr>
+        <w:t xml:space="preserve"> Requirements Model is</w:t>
+      </w:r>
+      <w:r>
+        <w:rPr>
+          <w:rFonts w:ascii="Arial" w:eastAsia="Times New Roman" w:hAnsi="Arial" w:cs="Arial"/>
+          <w:color w:val="000000"/>
+          <w:sz w:val="18"/>
+          <w:szCs w:val="18"/>
+        </w:rPr>
+        <w:t xml:space="preserve"> only </w:t>
+      </w:r>
+      <w:r>
+        <w:rPr>
+          <w:rFonts w:ascii="Arial" w:eastAsia="Times New Roman" w:hAnsi="Arial" w:cs="Arial"/>
+          <w:color w:val="000000"/>
+          <w:sz w:val="18"/>
+          <w:szCs w:val="18"/>
+        </w:rPr>
+        <w:t xml:space="preserve">a </w:t>
+      </w:r>
+      <w:r>
+        <w:rPr>
+          <w:rFonts w:ascii="Arial" w:eastAsia="Times New Roman" w:hAnsi="Arial" w:cs="Arial"/>
+          <w:color w:val="000000"/>
+          <w:sz w:val="18"/>
+          <w:szCs w:val="18"/>
+        </w:rPr>
+        <w:t>conceptual model, which means that you need tools to implement</w:t>
+      </w:r>
+      <w:r>
+        <w:rPr>
+          <w:rFonts w:ascii="Arial" w:eastAsia="Times New Roman" w:hAnsi="Arial" w:cs="Arial"/>
+          <w:color w:val="000000"/>
+          <w:sz w:val="18"/>
+          <w:szCs w:val="18"/>
+        </w:rPr>
+        <w:t xml:space="preserve"> it</w:t>
+      </w:r>
+      <w:r>
+        <w:rPr>
+          <w:rFonts w:ascii="Arial" w:eastAsia="Times New Roman" w:hAnsi="Arial" w:cs="Arial"/>
+          <w:color w:val="000000"/>
+          <w:sz w:val="18"/>
+          <w:szCs w:val="18"/>
+        </w:rPr>
+        <w:t>. </w:t>
+      </w:r>
+    </w:p>
+    <w:p>
+      <w:pPr>
+        <w:jc w:val="both"/>
+        <w:rPr>
+          <w:rFonts w:ascii="Arial" w:eastAsia="Times New Roman" w:hAnsi="Arial" w:cs="Arial"/>
+          <w:color w:val="4A86E8"/>
+          <w:sz w:val="18"/>
+          <w:szCs w:val="18"/>
+        </w:rPr>
+      </w:pPr>
+      <w:r>
+        <w:rPr>
+          <w:rFonts w:ascii="Arial" w:eastAsia="Times New Roman" w:hAnsi="Arial" w:cs="Arial"/>
+          <w:color w:val="000000"/>
+          <w:sz w:val="18"/>
+          <w:szCs w:val="18"/>
+        </w:rPr>
+        <w:t xml:space="preserve">Moreover, while SAFe provides guidelines to implement Agile principles and requirements management, there are still some </w:t>
+      </w:r>
+      <w:proofErr w:type="spellStart"/>
+      <w:r>
+        <w:rPr>
+          <w:rFonts w:ascii="Arial" w:eastAsia="Times New Roman" w:hAnsi="Arial" w:cs="Arial"/>
+          <w:color w:val="000000"/>
+          <w:sz w:val="18"/>
+          <w:szCs w:val="18"/>
+        </w:rPr>
+        <w:t>practises</w:t>
+      </w:r>
+      <w:proofErr w:type="spellEnd"/>
+      <w:r>
+        <w:rPr>
+          <w:rFonts w:ascii="Arial" w:eastAsia="Times New Roman" w:hAnsi="Arial" w:cs="Arial"/>
+          <w:color w:val="000000"/>
+          <w:sz w:val="18"/>
+          <w:szCs w:val="18"/>
+        </w:rPr>
+        <w:t xml:space="preserve"> that are missing and need to be integrated such as meetings’ minutes.  By definition, meeting minutes record relevant, important, and critical topics and decisions discussed and agreed upon during meetings (online and face-to-face). These notes, archived and available to the community, helps to ensure that every member of the development process knows what was discussed, decided, and agreed upon. In international standard development, the different actors are generally geographical dispersed, in different </w:t>
+      </w:r>
+      <w:proofErr w:type="spellStart"/>
+      <w:r>
+        <w:rPr>
+          <w:rFonts w:ascii="Arial" w:eastAsia="Times New Roman" w:hAnsi="Arial" w:cs="Arial"/>
+          <w:color w:val="000000"/>
+          <w:sz w:val="18"/>
+          <w:szCs w:val="18"/>
+        </w:rPr>
+        <w:t>timezones</w:t>
+      </w:r>
+      <w:proofErr w:type="spellEnd"/>
+      <w:r>
+        <w:rPr>
+          <w:rFonts w:ascii="Arial" w:eastAsia="Times New Roman" w:hAnsi="Arial" w:cs="Arial"/>
+          <w:color w:val="000000"/>
+          <w:sz w:val="18"/>
+          <w:szCs w:val="18"/>
+        </w:rPr>
+        <w:t xml:space="preserve">, and  working in different teams in parallel, making it challenging for the different actors to keep track of all ongoing activities and decisions </w:t>
+      </w:r>
+      <w:proofErr w:type="spellStart"/>
+      <w:r>
+        <w:rPr>
+          <w:rFonts w:ascii="Arial" w:eastAsia="Times New Roman" w:hAnsi="Arial" w:cs="Arial"/>
+          <w:color w:val="000000"/>
+          <w:sz w:val="18"/>
+          <w:szCs w:val="18"/>
+        </w:rPr>
+        <w:t>made.In</w:t>
+      </w:r>
+      <w:proofErr w:type="spellEnd"/>
+      <w:r>
+        <w:rPr>
+          <w:rFonts w:ascii="Arial" w:eastAsia="Times New Roman" w:hAnsi="Arial" w:cs="Arial"/>
+          <w:color w:val="000000"/>
+          <w:sz w:val="18"/>
+          <w:szCs w:val="18"/>
+        </w:rPr>
+        <w:t xml:space="preserve"> this context, these minutes are a key co</w:t>
+      </w:r>
+      <w:bookmarkStart w:id="3" w:name="_GoBack"/>
+      <w:bookmarkEnd w:id="3"/>
+      <w:r>
+        <w:rPr>
+          <w:rFonts w:ascii="Arial" w:eastAsia="Times New Roman" w:hAnsi="Arial" w:cs="Arial"/>
+          <w:color w:val="000000"/>
+          <w:sz w:val="18"/>
+          <w:szCs w:val="18"/>
+        </w:rPr>
+        <w:t xml:space="preserve">mmunication, reporting and traceability tool, in order to keep people informed and up to date with the current state of the development process. </w:t>
+      </w:r>
+      <w:r>
+        <w:rPr>
+          <w:rFonts w:ascii="Arial" w:eastAsia="Times New Roman" w:hAnsi="Arial" w:cs="Arial"/>
+          <w:color w:val="4A86E8"/>
+          <w:sz w:val="18"/>
+          <w:szCs w:val="18"/>
+        </w:rPr>
+        <w:t xml:space="preserve">The STEP development team(s) hosts several international meetings such as the ISO TC184/SC4 or PDES workshops during which the different stakeholders meet face-to-face to discuss past, current, and future developments.  These meetings are held twice a year and STEP experts cannot always participate to all the international meetings. </w:t>
+      </w:r>
+      <w:r>
+        <w:rPr>
+          <w:rFonts w:ascii="Arial" w:eastAsia="Times New Roman" w:hAnsi="Arial" w:cs="Arial"/>
+          <w:color w:val="4A86E8"/>
+          <w:sz w:val="18"/>
+          <w:szCs w:val="18"/>
+        </w:rPr>
+        <w:t>Meetings minutes are taken during both the ISO and PDES meetings, and they are shared with the participants, often by emails. These minutes are not necessarily very detailed and easily accessible by all the STEP community. Moreover, the meeting minutes are not written according to a formal template. Therefore, implementing a formal model for taking minutes would make it possible to link the decisions and the actions taken during the meetings to the tasks or bugs in Jira. This formal model should also facilitate the understanding of the conduct of the meeting for the people unable to attend.</w:t>
       </w:r>
     </w:p>
     <w:p>
@@ -636,7 +859,78 @@
           <w:sz w:val="18"/>
           <w:szCs w:val="18"/>
         </w:rPr>
-        <w:t xml:space="preserve">Moreover, while SAFe provides guidelines to implement Agile principles and requirements management, there are still some </w:t>
+        <w:t>Furthermore, integrating Agile principles with requirements and minutes management into the standard development process requires the use of multiple tools on top of the many different tools used to develop, implement, and maintain an information standard. Working with all of these different tools and technologies means that the development team needs to ensure that there is a proper integration model in place. Indeed, there is often no formal integration model to ensure perfect interoperability and integration between all of these technologies and tools.</w:t>
+      </w:r>
+      <w:r>
+        <w:rPr>
+          <w:rFonts w:ascii="Arial" w:eastAsia="Times New Roman" w:hAnsi="Arial" w:cs="Arial"/>
+          <w:color w:val="666666"/>
+          <w:sz w:val="18"/>
+          <w:szCs w:val="18"/>
+        </w:rPr>
+        <w:t xml:space="preserve"> </w:t>
+      </w:r>
+      <w:r>
+        <w:rPr>
+          <w:rFonts w:ascii="Arial" w:eastAsia="Times New Roman" w:hAnsi="Arial" w:cs="Arial"/>
+          <w:color w:val="4A86E8"/>
+          <w:sz w:val="18"/>
+          <w:szCs w:val="18"/>
+        </w:rPr>
+        <w:t xml:space="preserve">In the STEP environment, the tools integration situation is even more complex due to STEP complexity, lifespan, </w:t>
+      </w:r>
+      <w:r>
+        <w:rPr>
+          <w:rFonts w:ascii="Arial" w:eastAsia="Times New Roman" w:hAnsi="Arial" w:cs="Arial"/>
+          <w:color w:val="4A86E8"/>
+          <w:sz w:val="18"/>
+          <w:szCs w:val="18"/>
+        </w:rPr>
+        <w:t>and the use of bespoke tools and technologies. STEP development began decades ago, and its range has expanded a lot over the past few years. With the continuous emergence of new technologies, the tools used for STEP development have changed since its creation. There are two types of integration to implement for STEP: on the one hand, the integration between the old and the current technologies. Regarding the first integration, some legacy data need to be migrated in the technologies currently used. On the other hand, the integration between the tools used to implement STEP and the Agile management tools. The tools chosen to implement the Agile method in the STEP development should be able to easily collaborate with the tools currently used.  </w:t>
+      </w:r>
+    </w:p>
+    <w:p>
+      <w:pPr>
+        <w:jc w:val="both"/>
+        <w:rPr>
+          <w:rFonts w:ascii="-webkit-standard" w:eastAsia="Times New Roman" w:hAnsi="-webkit-standard" w:cs="Times New Roman"/>
+          <w:color w:val="000000"/>
+        </w:rPr>
+      </w:pPr>
+      <w:r>
+        <w:rPr>
+          <w:rFonts w:ascii="Arial" w:eastAsia="Times New Roman" w:hAnsi="Arial" w:cs="Arial"/>
+          <w:color w:val="000000"/>
+          <w:sz w:val="18"/>
+          <w:szCs w:val="18"/>
+        </w:rPr>
+        <w:t>Finally, the standard development process is not the same as usual IT projects process. Indeed, the development of a standard relies on the voluntary contributions of the members of the WG. The people and resources available vary, which makes the development process more irregular than in standard Agile projects, in which the development team is dedicated to the project full-time. Besides, standard experts are geographically dispersed and with the time difference, everybody is working according to their time zones, which can make it difficult to adopt some of the Agile practices. Without a full-time development team, the Agile sprint can’t be as regular and intense as normal Agile projects sprints, which means that in the case of the standards development, there are challenges that we still need to work on to ensure that the Agile method can meet all their needs and constraints.</w:t>
+      </w:r>
+    </w:p>
+    <w:p>
+      <w:pPr>
+        <w:spacing w:after="240"/>
+        <w:rPr>
+          <w:rFonts w:ascii="Times New Roman" w:eastAsia="Times New Roman" w:hAnsi="Times New Roman" w:cs="Times New Roman"/>
+        </w:rPr>
+      </w:pPr>
+    </w:p>
+    <w:p>
+      <w:pPr>
+        <w:jc w:val="both"/>
+        <w:rPr>
+          <w:rFonts w:ascii="-webkit-standard" w:eastAsia="Times New Roman" w:hAnsi="-webkit-standard" w:cs="Times New Roman"/>
+          <w:color w:val="000000"/>
+        </w:rPr>
+      </w:pPr>
+      <w:r>
+        <w:rPr>
+          <w:rFonts w:ascii="Arial" w:eastAsia="Times New Roman" w:hAnsi="Arial" w:cs="Arial"/>
+          <w:color w:val="000000"/>
+          <w:sz w:val="18"/>
+          <w:szCs w:val="18"/>
+        </w:rPr>
+        <w:t xml:space="preserve">[1] </w:t>
       </w:r>
       <w:proofErr w:type="spellStart"/>
       <w:r>
@@ -646,7 +940,7 @@
           <w:sz w:val="18"/>
           <w:szCs w:val="18"/>
         </w:rPr>
-        <w:t>practises</w:t>
+        <w:t>Wiegers</w:t>
       </w:r>
       <w:proofErr w:type="spellEnd"/>
       <w:r>
@@ -656,7 +950,7 @@
           <w:sz w:val="18"/>
           <w:szCs w:val="18"/>
         </w:rPr>
-        <w:t xml:space="preserve"> that are missing and need to be integrated such as meetings’ minutes.  By definition, meeting minutes record relevant, important, and critical topics and decisions discussed and agreed upon during meetings (online and face-to-face). These notes, archived and available to the community, helps to ensure that every member of the development process knows what was discussed, decided, and agreed upon. In international standard development, the different actors are generally geographical dispersed, in different </w:t>
+        <w:t xml:space="preserve">, K. (2000). Karl </w:t>
       </w:r>
       <w:proofErr w:type="spellStart"/>
       <w:r>
@@ -666,7 +960,7 @@
           <w:sz w:val="18"/>
           <w:szCs w:val="18"/>
         </w:rPr>
-        <w:t>timezones</w:t>
+        <w:t>Wiegers</w:t>
       </w:r>
       <w:proofErr w:type="spellEnd"/>
       <w:r>
@@ -676,53 +970,17 @@
           <w:sz w:val="18"/>
           <w:szCs w:val="18"/>
         </w:rPr>
-        <w:t xml:space="preserve">, and  working in different teams in parallel, making it challenging for the different actors to keep track of all ongoing activities and decisions </w:t>
-      </w:r>
-      <w:proofErr w:type="spellStart"/>
-      <w:r>
-        <w:rPr>
-          <w:rFonts w:ascii="Arial" w:eastAsia="Times New Roman" w:hAnsi="Arial" w:cs="Arial"/>
-          <w:color w:val="000000"/>
-          <w:sz w:val="18"/>
-          <w:szCs w:val="18"/>
-        </w:rPr>
-        <w:t>made.In</w:t>
-      </w:r>
-      <w:proofErr w:type="spellEnd"/>
-      <w:r>
-        <w:rPr>
-          <w:rFonts w:ascii="Arial" w:eastAsia="Times New Roman" w:hAnsi="Arial" w:cs="Arial"/>
-          <w:color w:val="000000"/>
-          <w:sz w:val="18"/>
-          <w:szCs w:val="18"/>
-        </w:rPr>
-        <w:t xml:space="preserve"> this context, these minutes are a key communication, reporting and traceability tool, in order to keep people informed and up to date with the current state of the development process. </w:t>
-      </w:r>
-      <w:r>
-        <w:rPr>
-          <w:rFonts w:ascii="Arial" w:eastAsia="Times New Roman" w:hAnsi="Arial" w:cs="Arial"/>
-          <w:color w:val="4A86E8"/>
-          <w:sz w:val="18"/>
-          <w:szCs w:val="18"/>
-        </w:rPr>
-        <w:t xml:space="preserve">The STEP development team(s) hosts several international meetings such as the ISO TC184/SC4 or PDES workshops during which the different stakeholders meet face-to-face to discuss past, current, and future developments.  These meetings are held twice a year and STEP experts cannot always participate to all the international meetings. </w:t>
-      </w:r>
-      <w:commentRangeStart w:id="5"/>
-      <w:r>
-        <w:rPr>
-          <w:rFonts w:ascii="Arial" w:eastAsia="Times New Roman" w:hAnsi="Arial" w:cs="Arial"/>
-          <w:color w:val="4A86E8"/>
-          <w:sz w:val="18"/>
-          <w:szCs w:val="18"/>
-        </w:rPr>
-        <w:t>With a lack of detailed minutes, a lot of information is lost, not properly communicated, shared and archived, or repeated, and a lot of decisions are discussed again, which is a loss of time and resources for all the attendees. Taking minutes during these meetings and make them available to all the STEP community will create a better integration of the different attendees’ communities.</w:t>
-      </w:r>
-      <w:commentRangeEnd w:id="5"/>
-      <w:r>
-        <w:rPr>
-          <w:rStyle w:val="CommentReference"/>
-        </w:rPr>
-        <w:commentReference w:id="5"/>
+        <w:t xml:space="preserve"> Describes 10 Requirements Traps to Avoid. </w:t>
+      </w:r>
+      <w:r>
+        <w:rPr>
+          <w:rFonts w:ascii="Arial" w:eastAsia="Times New Roman" w:hAnsi="Arial" w:cs="Arial"/>
+          <w:color w:val="000000"/>
+          <w:sz w:val="18"/>
+          <w:szCs w:val="18"/>
+          <w:shd w:val="clear" w:color="auto" w:fill="FFFFFF"/>
+        </w:rPr>
+        <w:t>Software Testing &amp; Quality Engineering Journal, January/February</w:t>
       </w:r>
     </w:p>
     <w:p>
@@ -740,173 +998,23 @@
           <w:sz w:val="18"/>
           <w:szCs w:val="18"/>
         </w:rPr>
-        <w:t>Furthermore, integrating Agile principles with requirements and minutes management into the standard development process requires the use of multiple tools on top of the many different tools used to develop, implement, and maintain an information standard. Working with all of these different tools and technologies means that the development team needs to ensure that there is a proper integration model in place. Indeed, there is often no formal integration model to ensure perfect interoperability and integration between all of these technologies and tools.</w:t>
-      </w:r>
-      <w:r>
-        <w:rPr>
-          <w:rFonts w:ascii="Arial" w:eastAsia="Times New Roman" w:hAnsi="Arial" w:cs="Arial"/>
-          <w:color w:val="666666"/>
-          <w:sz w:val="18"/>
-          <w:szCs w:val="18"/>
-        </w:rPr>
-        <w:t xml:space="preserve"> </w:t>
-      </w:r>
-      <w:r>
-        <w:rPr>
-          <w:rFonts w:ascii="Arial" w:eastAsia="Times New Roman" w:hAnsi="Arial" w:cs="Arial"/>
-          <w:color w:val="4A86E8"/>
-          <w:sz w:val="18"/>
-          <w:szCs w:val="18"/>
-        </w:rPr>
-        <w:t xml:space="preserve">In the STEP environment, the tools integration situation is even more complex due to STEP complexity, lifespan, and the use of bespoke tools and technologies. STEP development began decades ago, and its range has expanded a lot over the past few years. With the continuous emergence of new technologies, the tools used for STEP development have changed since its </w:t>
-      </w:r>
-      <w:r>
-        <w:rPr>
-          <w:rFonts w:ascii="Arial" w:eastAsia="Times New Roman" w:hAnsi="Arial" w:cs="Arial"/>
-          <w:color w:val="4A86E8"/>
-          <w:sz w:val="18"/>
-          <w:szCs w:val="18"/>
-        </w:rPr>
-        <w:t>creation. There are two types of integration to implement for STEP: on the one hand, the integration between the old and the current technologies. Regarding the first integration, some legacy data need to be migrated in the technologies currently used. On the other hand, the integration between the tools used to implement STEP and the Agile management tools. The tools chosen to implement the Agile method in the STEP development should be able to easily collaborate with the tools currently used.  </w:t>
-      </w:r>
-    </w:p>
-    <w:p>
-      <w:pPr>
-        <w:jc w:val="both"/>
+        <w:t xml:space="preserve">[2] </w:t>
+      </w:r>
+      <w:r>
+        <w:rPr>
+          <w:rFonts w:ascii="Arial" w:eastAsia="Times New Roman" w:hAnsi="Arial" w:cs="Arial"/>
+          <w:color w:val="000000"/>
+          <w:sz w:val="18"/>
+          <w:szCs w:val="18"/>
+          <w:shd w:val="clear" w:color="auto" w:fill="FFFFFF"/>
+        </w:rPr>
+        <w:t>Kumar, V. S. (2006). Effective requirements management. Paper presented at PMI Global Congress 2006—EMEA, Madrid, Spain. </w:t>
+      </w:r>
+      <w:r>
         <w:rPr>
           <w:rFonts w:ascii="-webkit-standard" w:eastAsia="Times New Roman" w:hAnsi="-webkit-standard" w:cs="Times New Roman"/>
           <w:color w:val="000000"/>
         </w:rPr>
-      </w:pPr>
-      <w:r>
-        <w:rPr>
-          <w:rFonts w:ascii="Arial" w:eastAsia="Times New Roman" w:hAnsi="Arial" w:cs="Arial"/>
-          <w:color w:val="000000"/>
-          <w:sz w:val="18"/>
-          <w:szCs w:val="18"/>
-        </w:rPr>
-        <w:t xml:space="preserve">Finally, the standard development process is not the same as usual IT projects process. Indeed, the development of a standard relies on the voluntary contributions of the members of the WG. The people and resources available vary, which makes the development process more irregular than in standard Agile projects, in which the development team is dedicated to the project full-time. Besides, standard experts are geographically dispersed and with the time difference, everybody is working according to their time zones, which can make it difficult to adopt some of the Agile practices. </w:t>
-      </w:r>
-      <w:bookmarkStart w:id="6" w:name="_GoBack"/>
-      <w:r>
-        <w:rPr>
-          <w:rFonts w:ascii="Arial" w:eastAsia="Times New Roman" w:hAnsi="Arial" w:cs="Arial"/>
-          <w:color w:val="000000"/>
-          <w:sz w:val="18"/>
-          <w:szCs w:val="18"/>
-        </w:rPr>
-        <w:t>Without a full-time development team, the Agile sprint can’t be as regular and intense as normal Agile projects sprints, which means that in the case of the standards development, there are challenges that we still need to work on to ensure that the Agile method can meet all their needs and constraints.</w:t>
-      </w:r>
-    </w:p>
-    <w:bookmarkEnd w:id="6"/>
-    <w:p>
-      <w:pPr>
-        <w:spacing w:after="240"/>
-        <w:rPr>
-          <w:rFonts w:ascii="Times New Roman" w:eastAsia="Times New Roman" w:hAnsi="Times New Roman" w:cs="Times New Roman"/>
-        </w:rPr>
-      </w:pPr>
-    </w:p>
-    <w:p>
-      <w:pPr>
-        <w:jc w:val="both"/>
-        <w:rPr>
-          <w:rFonts w:ascii="-webkit-standard" w:eastAsia="Times New Roman" w:hAnsi="-webkit-standard" w:cs="Times New Roman"/>
-          <w:color w:val="000000"/>
-        </w:rPr>
-      </w:pPr>
-      <w:r>
-        <w:rPr>
-          <w:rFonts w:ascii="Arial" w:eastAsia="Times New Roman" w:hAnsi="Arial" w:cs="Arial"/>
-          <w:color w:val="000000"/>
-          <w:sz w:val="18"/>
-          <w:szCs w:val="18"/>
-        </w:rPr>
-        <w:t xml:space="preserve">[1] </w:t>
-      </w:r>
-      <w:proofErr w:type="spellStart"/>
-      <w:r>
-        <w:rPr>
-          <w:rFonts w:ascii="Arial" w:eastAsia="Times New Roman" w:hAnsi="Arial" w:cs="Arial"/>
-          <w:color w:val="000000"/>
-          <w:sz w:val="18"/>
-          <w:szCs w:val="18"/>
-        </w:rPr>
-        <w:t>Wiegers</w:t>
-      </w:r>
-      <w:proofErr w:type="spellEnd"/>
-      <w:r>
-        <w:rPr>
-          <w:rFonts w:ascii="Arial" w:eastAsia="Times New Roman" w:hAnsi="Arial" w:cs="Arial"/>
-          <w:color w:val="000000"/>
-          <w:sz w:val="18"/>
-          <w:szCs w:val="18"/>
-        </w:rPr>
-        <w:t xml:space="preserve">, K. (2000). Karl </w:t>
-      </w:r>
-      <w:proofErr w:type="spellStart"/>
-      <w:r>
-        <w:rPr>
-          <w:rFonts w:ascii="Arial" w:eastAsia="Times New Roman" w:hAnsi="Arial" w:cs="Arial"/>
-          <w:color w:val="000000"/>
-          <w:sz w:val="18"/>
-          <w:szCs w:val="18"/>
-        </w:rPr>
-        <w:t>Wiegers</w:t>
-      </w:r>
-      <w:proofErr w:type="spellEnd"/>
-      <w:r>
-        <w:rPr>
-          <w:rFonts w:ascii="Arial" w:eastAsia="Times New Roman" w:hAnsi="Arial" w:cs="Arial"/>
-          <w:color w:val="000000"/>
-          <w:sz w:val="18"/>
-          <w:szCs w:val="18"/>
-        </w:rPr>
-        <w:t xml:space="preserve"> Describes 10 Requirements Traps to Avoid. </w:t>
-      </w:r>
-      <w:r>
-        <w:rPr>
-          <w:rFonts w:ascii="Arial" w:eastAsia="Times New Roman" w:hAnsi="Arial" w:cs="Arial"/>
-          <w:color w:val="000000"/>
-          <w:sz w:val="18"/>
-          <w:szCs w:val="18"/>
-          <w:shd w:val="clear" w:color="auto" w:fill="FFFFFF"/>
-        </w:rPr>
-        <w:t>Software Testing &amp; Quality Engineering Journal, January/February</w:t>
-      </w:r>
-    </w:p>
-    <w:p>
-      <w:pPr>
-        <w:jc w:val="both"/>
-        <w:rPr>
-          <w:rFonts w:ascii="-webkit-standard" w:eastAsia="Times New Roman" w:hAnsi="-webkit-standard" w:cs="Times New Roman"/>
-          <w:color w:val="000000"/>
-        </w:rPr>
-      </w:pPr>
-      <w:r>
-        <w:rPr>
-          <w:rFonts w:ascii="Arial" w:eastAsia="Times New Roman" w:hAnsi="Arial" w:cs="Arial"/>
-          <w:color w:val="000000"/>
-          <w:sz w:val="18"/>
-          <w:szCs w:val="18"/>
-        </w:rPr>
-        <w:t xml:space="preserve">[2] </w:t>
-      </w:r>
-      <w:r>
-        <w:rPr>
-          <w:rFonts w:ascii="Arial" w:eastAsia="Times New Roman" w:hAnsi="Arial" w:cs="Arial"/>
-          <w:color w:val="000000"/>
-          <w:sz w:val="18"/>
-          <w:szCs w:val="18"/>
-          <w:shd w:val="clear" w:color="auto" w:fill="FFFFFF"/>
-        </w:rPr>
-        <w:t>Kumar, V. S. (2006). Effective requirements management. Paper presented at PMI Global Congress 2006—EMEA, Madrid, Spain. </w:t>
-      </w:r>
-      <w:r>
-        <w:rPr>
-          <w:rFonts w:ascii="-webkit-standard" w:eastAsia="Times New Roman" w:hAnsi="-webkit-standard" w:cs="Times New Roman"/>
-          <w:color w:val="000000"/>
-        </w:rPr>
         <w:br/>
       </w:r>
       <w:r>
@@ -936,7 +1044,7 @@
         </w:rPr>
         <w:t xml:space="preserve">] </w:t>
       </w:r>
-      <w:hyperlink r:id="rId7" w:history="1">
+      <w:hyperlink r:id="rId8" w:history="1">
         <w:r>
           <w:rPr>
             <w:rFonts w:ascii="Arial" w:eastAsia="Times New Roman" w:hAnsi="Arial" w:cs="Arial"/>
@@ -984,7 +1092,7 @@
         </w:rPr>
         <w:t xml:space="preserve">] </w:t>
       </w:r>
-      <w:hyperlink r:id="rId8" w:history="1">
+      <w:hyperlink r:id="rId9" w:history="1">
         <w:r>
           <w:rPr>
             <w:rFonts w:ascii="Arial" w:eastAsia="Times New Roman" w:hAnsi="Arial" w:cs="Arial"/>
@@ -1078,7 +1186,7 @@
 </file>
 
 <file path=word/comments.xml><?xml version="1.0" encoding="utf-8"?>
-<w:comments xmlns:wpc="http://schemas.microsoft.com/office/word/2010/wordprocessingCanvas" xmlns:mc="http://schemas.openxmlformats.org/markup-compatibility/2006" xmlns:o="urn:schemas-microsoft-com:office:office" xmlns:r="http://schemas.openxmlformats.org/officeDocument/2006/relationships" xmlns:m="http://schemas.openxmlformats.org/officeDocument/2006/math" xmlns:v="urn:schemas-microsoft-com:vml" xmlns:wp14="http://schemas.microsoft.com/office/word/2010/wordprocessingDrawing" xmlns:wp="http://schemas.openxmlformats.org/drawingml/2006/wordprocessingDrawing" xmlns:w10="urn:schemas-microsoft-com:office:word" xmlns:w="http://schemas.openxmlformats.org/wordprocessingml/2006/main" xmlns:w14="http://schemas.microsoft.com/office/word/2010/wordml" xmlns:w15="http://schemas.microsoft.com/office/word/2012/wordml" xmlns:wpg="http://schemas.microsoft.com/office/word/2010/wordprocessingGroup" xmlns:wpi="http://schemas.microsoft.com/office/word/2010/wordprocessingInk" xmlns:wne="http://schemas.microsoft.com/office/word/2006/wordml" xmlns:wps="http://schemas.microsoft.com/office/word/2010/wordprocessingShape" mc:Ignorable="w14 w15 wp14">
+<w:comments xmlns:wpc="http://schemas.microsoft.com/office/word/2010/wordprocessingCanvas" xmlns:cx="http://schemas.microsoft.com/office/drawing/2014/chartex" xmlns:cx1="http://schemas.microsoft.com/office/drawing/2015/9/8/chartex" xmlns:cx2="http://schemas.microsoft.com/office/drawing/2015/10/21/chartex" xmlns:cx3="http://schemas.microsoft.com/office/drawing/2016/5/9/chartex" xmlns:cx4="http://schemas.microsoft.com/office/drawing/2016/5/10/chartex" xmlns:cx5="http://schemas.microsoft.com/office/drawing/2016/5/11/chartex" xmlns:cx6="http://schemas.microsoft.com/office/drawing/2016/5/12/chartex" xmlns:cx7="http://schemas.microsoft.com/office/drawing/2016/5/13/chartex" xmlns:cx8="http://schemas.microsoft.com/office/drawing/2016/5/14/chartex" xmlns:mc="http://schemas.openxmlformats.org/markup-compatibility/2006" xmlns:aink="http://schemas.microsoft.com/office/drawing/2016/ink" xmlns:am3d="http://schemas.microsoft.com/office/drawing/2017/model3d" xmlns:o="urn:schemas-microsoft-com:office:office" xmlns:r="http://schemas.openxmlformats.org/officeDocument/2006/relationships" xmlns:m="http://schemas.openxmlformats.org/officeDocument/2006/math" xmlns:v="urn:schemas-microsoft-com:vml" xmlns:wp14="http://schemas.microsoft.com/office/word/2010/wordprocessingDrawing" xmlns:wp="http://schemas.openxmlformats.org/drawingml/2006/wordprocessingDrawing" xmlns:w10="urn:schemas-microsoft-com:office:word" xmlns:w="http://schemas.openxmlformats.org/wordprocessingml/2006/main" xmlns:w14="http://schemas.microsoft.com/office/word/2010/wordml" xmlns:w15="http://schemas.microsoft.com/office/word/2012/wordml" xmlns:w16cid="http://schemas.microsoft.com/office/word/2016/wordml/cid" xmlns:w16se="http://schemas.microsoft.com/office/word/2015/wordml/symex" xmlns:wpg="http://schemas.microsoft.com/office/word/2010/wordprocessingGroup" xmlns:wpi="http://schemas.microsoft.com/office/word/2010/wordprocessingInk" xmlns:wne="http://schemas.microsoft.com/office/word/2006/wordml" xmlns:wps="http://schemas.microsoft.com/office/word/2010/wordprocessingShape" mc:Ignorable="w14 w15 w16se w16cid wp14">
   <w:comment w:id="0" w:author="Harvey, Melissa K" w:date="2019-08-14T10:37:00Z" w:initials="HMK">
     <w:p>
       <w:pPr>
@@ -1095,7 +1203,7 @@
       </w:r>
     </w:p>
   </w:comment>
-  <w:comment w:id="1" w:author="Harvey, Melissa K" w:date="2019-08-14T10:39:00Z" w:initials="HMK">
+  <w:comment w:id="1" w:author="Harvey, Melissa K" w:date="2019-08-14T10:41:00Z" w:initials="HMK">
     <w:p>
       <w:pPr>
         <w:pStyle w:val="CommentText"/>
@@ -1107,11 +1215,19 @@
         <w:annotationRef/>
       </w:r>
       <w:r>
-        <w:t>This is an inaccurate statement. While this scenario can occur it is not always the case and it depends on the process of the project leader of requirements gathering for the future edition.</w:t>
+        <w:t xml:space="preserve">While this is an interesting </w:t>
+      </w:r>
+      <w:proofErr w:type="gramStart"/>
+      <w:r>
+        <w:t>point</w:t>
+      </w:r>
+      <w:proofErr w:type="gramEnd"/>
+      <w:r>
+        <w:t xml:space="preserve"> I do not see the relevance of it being tied into the rest of the conversation.</w:t>
       </w:r>
     </w:p>
   </w:comment>
-  <w:comment w:id="2" w:author="Harvey, Melissa K" w:date="2019-08-14T10:41:00Z" w:initials="HMK">
+  <w:comment w:id="2" w:author="Harvey, Melissa K" w:date="2019-08-14T10:47:00Z" w:initials="HMK">
     <w:p>
       <w:pPr>
         <w:pStyle w:val="CommentText"/>
@@ -1123,63 +1239,7 @@
         <w:annotationRef/>
       </w:r>
       <w:r>
-        <w:t>While this is an interesting point I do not see the relevance of it being tied into the rest of the conversation.</w:t>
-      </w:r>
-    </w:p>
-  </w:comment>
-  <w:comment w:id="3" w:author="Harvey, Melissa K" w:date="2019-08-14T10:47:00Z" w:initials="HMK">
-    <w:p>
-      <w:pPr>
-        <w:pStyle w:val="CommentText"/>
-      </w:pPr>
-      <w:r>
-        <w:rPr>
-          <w:rStyle w:val="CommentReference"/>
-        </w:rPr>
-        <w:annotationRef/>
-      </w:r>
-      <w:r>
         <w:t>In the JIRA pilot that took place in ISO JIRA was tested and workflow controls identified for backlog management. I’m confused exactly what we are stating here that it doesn’t do. I think we need to perhaps get more detailed in what we agree it works for and what it does not and align on that message.</w:t>
-      </w:r>
-    </w:p>
-  </w:comment>
-  <w:comment w:id="4" w:author="Harvey, Melissa K" w:date="2019-08-14T10:49:00Z" w:initials="HMK">
-    <w:p>
-      <w:pPr>
-        <w:pStyle w:val="CommentText"/>
-      </w:pPr>
-      <w:r>
-        <w:rPr>
-          <w:rStyle w:val="CommentReference"/>
-        </w:rPr>
-        <w:annotationRef/>
-      </w:r>
-      <w:r>
-        <w:t>Let’s be careful here about what we are saying is ready to use vs what needs future research. We don’t want to give the impression that none of SAFe can be utilized at this time. There are certain elements we know are ready and should be used in AP242ed3 for example. I don’t want to send the wrong message that nothing should be leveraged until the next research paper is complete.</w:t>
-      </w:r>
-    </w:p>
-  </w:comment>
-  <w:comment w:id="5" w:author="Harvey, Melissa K" w:date="2019-08-14T10:54:00Z" w:initials="HMK">
-    <w:p>
-      <w:pPr>
-        <w:pStyle w:val="CommentText"/>
-      </w:pPr>
-      <w:r>
-        <w:rPr>
-          <w:rStyle w:val="CommentReference"/>
-        </w:rPr>
-        <w:annotationRef/>
-      </w:r>
-      <w:r>
-        <w:t xml:space="preserve">Meeting minutes are taken during both the </w:t>
-      </w:r>
-      <w:proofErr w:type="spellStart"/>
-      <w:r>
-        <w:t>ISo</w:t>
-      </w:r>
-      <w:proofErr w:type="spellEnd"/>
-      <w:r>
-        <w:t xml:space="preserve"> and PDES meetings by each track leader and distributed. I believe they are also archived on the respective servers. Let’s be careful about saying what could be improved vs what doesn’t exist. I don’t want us to be technically nit picked apart and our paper dismissed due to it.</w:t>
       </w:r>
     </w:p>
   </w:comment>
@@ -1187,18 +1247,23 @@
 </file>
 
 <file path=word/commentsExtended.xml><?xml version="1.0" encoding="utf-8"?>
-<w15:commentsEx xmlns:wpc="http://schemas.microsoft.com/office/word/2010/wordprocessingCanvas" xmlns:mc="http://schemas.openxmlformats.org/markup-compatibility/2006" xmlns:o="urn:schemas-microsoft-com:office:office" xmlns:r="http://schemas.openxmlformats.org/officeDocument/2006/relationships" xmlns:m="http://schemas.openxmlformats.org/officeDocument/2006/math" xmlns:v="urn:schemas-microsoft-com:vml" xmlns:wp14="http://schemas.microsoft.com/office/word/2010/wordprocessingDrawing" xmlns:wp="http://schemas.openxmlformats.org/drawingml/2006/wordprocessingDrawing" xmlns:w10="urn:schemas-microsoft-com:office:word" xmlns:w="http://schemas.openxmlformats.org/wordprocessingml/2006/main" xmlns:w14="http://schemas.microsoft.com/office/word/2010/wordml" xmlns:w15="http://schemas.microsoft.com/office/word/2012/wordml" xmlns:wpg="http://schemas.microsoft.com/office/word/2010/wordprocessingGroup" xmlns:wpi="http://schemas.microsoft.com/office/word/2010/wordprocessingInk" xmlns:wne="http://schemas.microsoft.com/office/word/2006/wordml" xmlns:wps="http://schemas.microsoft.com/office/word/2010/wordprocessingShape" mc:Ignorable="w14 w15 wp14">
+<w15:commentsEx xmlns:wpc="http://schemas.microsoft.com/office/word/2010/wordprocessingCanvas" xmlns:cx="http://schemas.microsoft.com/office/drawing/2014/chartex" xmlns:cx1="http://schemas.microsoft.com/office/drawing/2015/9/8/chartex" xmlns:cx2="http://schemas.microsoft.com/office/drawing/2015/10/21/chartex" xmlns:cx3="http://schemas.microsoft.com/office/drawing/2016/5/9/chartex" xmlns:cx4="http://schemas.microsoft.com/office/drawing/2016/5/10/chartex" xmlns:cx5="http://schemas.microsoft.com/office/drawing/2016/5/11/chartex" xmlns:cx6="http://schemas.microsoft.com/office/drawing/2016/5/12/chartex" xmlns:cx7="http://schemas.microsoft.com/office/drawing/2016/5/13/chartex" xmlns:cx8="http://schemas.microsoft.com/office/drawing/2016/5/14/chartex" xmlns:mc="http://schemas.openxmlformats.org/markup-compatibility/2006" xmlns:aink="http://schemas.microsoft.com/office/drawing/2016/ink" xmlns:am3d="http://schemas.microsoft.com/office/drawing/2017/model3d" xmlns:o="urn:schemas-microsoft-com:office:office" xmlns:r="http://schemas.openxmlformats.org/officeDocument/2006/relationships" xmlns:m="http://schemas.openxmlformats.org/officeDocument/2006/math" xmlns:v="urn:schemas-microsoft-com:vml" xmlns:wp14="http://schemas.microsoft.com/office/word/2010/wordprocessingDrawing" xmlns:wp="http://schemas.openxmlformats.org/drawingml/2006/wordprocessingDrawing" xmlns:w10="urn:schemas-microsoft-com:office:word" xmlns:w="http://schemas.openxmlformats.org/wordprocessingml/2006/main" xmlns:w14="http://schemas.microsoft.com/office/word/2010/wordml" xmlns:w15="http://schemas.microsoft.com/office/word/2012/wordml" xmlns:w16cid="http://schemas.microsoft.com/office/word/2016/wordml/cid" xmlns:w16se="http://schemas.microsoft.com/office/word/2015/wordml/symex" xmlns:wpg="http://schemas.microsoft.com/office/word/2010/wordprocessingGroup" xmlns:wpi="http://schemas.microsoft.com/office/word/2010/wordprocessingInk" xmlns:wne="http://schemas.microsoft.com/office/word/2006/wordml" xmlns:wps="http://schemas.microsoft.com/office/word/2010/wordprocessingShape" mc:Ignorable="w14 w15 w16se w16cid wp14">
   <w15:commentEx w15:paraId="6574AA88" w15:done="0"/>
-  <w15:commentEx w15:paraId="79428A43" w15:done="0"/>
   <w15:commentEx w15:paraId="57D2D2E1" w15:done="0"/>
   <w15:commentEx w15:paraId="52BE57A1" w15:done="0"/>
-  <w15:commentEx w15:paraId="3564B863" w15:done="0"/>
-  <w15:commentEx w15:paraId="4C6F1A95" w15:done="0"/>
 </w15:commentsEx>
 </file>
 
+<file path=word/commentsIds.xml><?xml version="1.0" encoding="utf-8"?>
+<w16cid:commentsIds xmlns:wpc="http://schemas.microsoft.com/office/word/2010/wordprocessingCanvas" xmlns:cx="http://schemas.microsoft.com/office/drawing/2014/chartex" xmlns:cx1="http://schemas.microsoft.com/office/drawing/2015/9/8/chartex" xmlns:cx2="http://schemas.microsoft.com/office/drawing/2015/10/21/chartex" xmlns:cx3="http://schemas.microsoft.com/office/drawing/2016/5/9/chartex" xmlns:cx4="http://schemas.microsoft.com/office/drawing/2016/5/10/chartex" xmlns:cx5="http://schemas.microsoft.com/office/drawing/2016/5/11/chartex" xmlns:cx6="http://schemas.microsoft.com/office/drawing/2016/5/12/chartex" xmlns:cx7="http://schemas.microsoft.com/office/drawing/2016/5/13/chartex" xmlns:cx8="http://schemas.microsoft.com/office/drawing/2016/5/14/chartex" xmlns:mc="http://schemas.openxmlformats.org/markup-compatibility/2006" xmlns:aink="http://schemas.microsoft.com/office/drawing/2016/ink" xmlns:am3d="http://schemas.microsoft.com/office/drawing/2017/model3d" xmlns:o="urn:schemas-microsoft-com:office:office" xmlns:r="http://schemas.openxmlformats.org/officeDocument/2006/relationships" xmlns:m="http://schemas.openxmlformats.org/officeDocument/2006/math" xmlns:v="urn:schemas-microsoft-com:vml" xmlns:wp14="http://schemas.microsoft.com/office/word/2010/wordprocessingDrawing" xmlns:wp="http://schemas.openxmlformats.org/drawingml/2006/wordprocessingDrawing" xmlns:w10="urn:schemas-microsoft-com:office:word" xmlns:w="http://schemas.openxmlformats.org/wordprocessingml/2006/main" xmlns:w14="http://schemas.microsoft.com/office/word/2010/wordml" xmlns:w15="http://schemas.microsoft.com/office/word/2012/wordml" xmlns:w16cid="http://schemas.microsoft.com/office/word/2016/wordml/cid" xmlns:w16se="http://schemas.microsoft.com/office/word/2015/wordml/symex" xmlns:wpg="http://schemas.microsoft.com/office/word/2010/wordprocessingGroup" xmlns:wpi="http://schemas.microsoft.com/office/word/2010/wordprocessingInk" xmlns:wne="http://schemas.microsoft.com/office/word/2006/wordml" xmlns:wps="http://schemas.microsoft.com/office/word/2010/wordprocessingShape" mc:Ignorable="w14 w15 w16se w16cid wp14">
+  <w16cid:commentId w16cid:paraId="6574AA88" w16cid:durableId="2129DB12"/>
+  <w16cid:commentId w16cid:paraId="57D2D2E1" w16cid:durableId="2129DB14"/>
+  <w16cid:commentId w16cid:paraId="52BE57A1" w16cid:durableId="2129DB15"/>
+</w16cid:commentsIds>
+</file>
+
 <file path=word/numbering.xml><?xml version="1.0" encoding="utf-8"?>
-<w:numbering xmlns:wpc="http://schemas.microsoft.com/office/word/2010/wordprocessingCanvas" xmlns:mc="http://schemas.openxmlformats.org/markup-compatibility/2006" xmlns:o="urn:schemas-microsoft-com:office:office" xmlns:r="http://schemas.openxmlformats.org/officeDocument/2006/relationships" xmlns:m="http://schemas.openxmlformats.org/officeDocument/2006/math" xmlns:v="urn:schemas-microsoft-com:vml" xmlns:wp14="http://schemas.microsoft.com/office/word/2010/wordprocessingDrawing" xmlns:wp="http://schemas.openxmlformats.org/drawingml/2006/wordprocessingDrawing" xmlns:w10="urn:schemas-microsoft-com:office:word" xmlns:w="http://schemas.openxmlformats.org/wordprocessingml/2006/main" xmlns:w14="http://schemas.microsoft.com/office/word/2010/wordml" xmlns:w15="http://schemas.microsoft.com/office/word/2012/wordml" xmlns:wpg="http://schemas.microsoft.com/office/word/2010/wordprocessingGroup" xmlns:wpi="http://schemas.microsoft.com/office/word/2010/wordprocessingInk" xmlns:wne="http://schemas.microsoft.com/office/word/2006/wordml" xmlns:wps="http://schemas.microsoft.com/office/word/2010/wordprocessingShape" mc:Ignorable="w14 w15 wp14">
+<w:numbering xmlns:wpc="http://schemas.microsoft.com/office/word/2010/wordprocessingCanvas" xmlns:cx="http://schemas.microsoft.com/office/drawing/2014/chartex" xmlns:cx1="http://schemas.microsoft.com/office/drawing/2015/9/8/chartex" xmlns:cx2="http://schemas.microsoft.com/office/drawing/2015/10/21/chartex" xmlns:cx3="http://schemas.microsoft.com/office/drawing/2016/5/9/chartex" xmlns:cx4="http://schemas.microsoft.com/office/drawing/2016/5/10/chartex" xmlns:cx5="http://schemas.microsoft.com/office/drawing/2016/5/11/chartex" xmlns:cx6="http://schemas.microsoft.com/office/drawing/2016/5/12/chartex" xmlns:cx7="http://schemas.microsoft.com/office/drawing/2016/5/13/chartex" xmlns:cx8="http://schemas.microsoft.com/office/drawing/2016/5/14/chartex" xmlns:mc="http://schemas.openxmlformats.org/markup-compatibility/2006" xmlns:aink="http://schemas.microsoft.com/office/drawing/2016/ink" xmlns:am3d="http://schemas.microsoft.com/office/drawing/2017/model3d" xmlns:o="urn:schemas-microsoft-com:office:office" xmlns:r="http://schemas.openxmlformats.org/officeDocument/2006/relationships" xmlns:m="http://schemas.openxmlformats.org/officeDocument/2006/math" xmlns:v="urn:schemas-microsoft-com:vml" xmlns:wp14="http://schemas.microsoft.com/office/word/2010/wordprocessingDrawing" xmlns:wp="http://schemas.openxmlformats.org/drawingml/2006/wordprocessingDrawing" xmlns:w10="urn:schemas-microsoft-com:office:word" xmlns:w="http://schemas.openxmlformats.org/wordprocessingml/2006/main" xmlns:w14="http://schemas.microsoft.com/office/word/2010/wordml" xmlns:w15="http://schemas.microsoft.com/office/word/2012/wordml" xmlns:w16cid="http://schemas.microsoft.com/office/word/2016/wordml/cid" xmlns:w16se="http://schemas.microsoft.com/office/word/2015/wordml/symex" xmlns:wpg="http://schemas.microsoft.com/office/word/2010/wordprocessingGroup" xmlns:wpi="http://schemas.microsoft.com/office/word/2010/wordprocessingInk" xmlns:wne="http://schemas.microsoft.com/office/word/2006/wordml" xmlns:wps="http://schemas.microsoft.com/office/word/2010/wordprocessingShape" mc:Ignorable="w14 w15 w16se w16cid wp14">
   <w:abstractNum w:abstractNumId="0" w15:restartNumberingAfterBreak="0">
     <w:nsid w:val="09D01E3C"/>
     <w:multiLevelType w:val="multilevel"/>
@@ -1698,7 +1763,7 @@
 </file>
 
 <file path=word/people.xml><?xml version="1.0" encoding="utf-8"?>
-<w15:people xmlns:wpc="http://schemas.microsoft.com/office/word/2010/wordprocessingCanvas" xmlns:mc="http://schemas.openxmlformats.org/markup-compatibility/2006" xmlns:o="urn:schemas-microsoft-com:office:office" xmlns:r="http://schemas.openxmlformats.org/officeDocument/2006/relationships" xmlns:m="http://schemas.openxmlformats.org/officeDocument/2006/math" xmlns:v="urn:schemas-microsoft-com:vml" xmlns:wp14="http://schemas.microsoft.com/office/word/2010/wordprocessingDrawing" xmlns:wp="http://schemas.openxmlformats.org/drawingml/2006/wordprocessingDrawing" xmlns:w10="urn:schemas-microsoft-com:office:word" xmlns:w="http://schemas.openxmlformats.org/wordprocessingml/2006/main" xmlns:w14="http://schemas.microsoft.com/office/word/2010/wordml" xmlns:w15="http://schemas.microsoft.com/office/word/2012/wordml" xmlns:wpg="http://schemas.microsoft.com/office/word/2010/wordprocessingGroup" xmlns:wpi="http://schemas.microsoft.com/office/word/2010/wordprocessingInk" xmlns:wne="http://schemas.microsoft.com/office/word/2006/wordml" xmlns:wps="http://schemas.microsoft.com/office/word/2010/wordprocessingShape" mc:Ignorable="w14 w15 wp14">
+<w15:people xmlns:wpc="http://schemas.microsoft.com/office/word/2010/wordprocessingCanvas" xmlns:cx="http://schemas.microsoft.com/office/drawing/2014/chartex" xmlns:cx1="http://schemas.microsoft.com/office/drawing/2015/9/8/chartex" xmlns:cx2="http://schemas.microsoft.com/office/drawing/2015/10/21/chartex" xmlns:cx3="http://schemas.microsoft.com/office/drawing/2016/5/9/chartex" xmlns:cx4="http://schemas.microsoft.com/office/drawing/2016/5/10/chartex" xmlns:cx5="http://schemas.microsoft.com/office/drawing/2016/5/11/chartex" xmlns:cx6="http://schemas.microsoft.com/office/drawing/2016/5/12/chartex" xmlns:cx7="http://schemas.microsoft.com/office/drawing/2016/5/13/chartex" xmlns:cx8="http://schemas.microsoft.com/office/drawing/2016/5/14/chartex" xmlns:mc="http://schemas.openxmlformats.org/markup-compatibility/2006" xmlns:aink="http://schemas.microsoft.com/office/drawing/2016/ink" xmlns:am3d="http://schemas.microsoft.com/office/drawing/2017/model3d" xmlns:o="urn:schemas-microsoft-com:office:office" xmlns:r="http://schemas.openxmlformats.org/officeDocument/2006/relationships" xmlns:m="http://schemas.openxmlformats.org/officeDocument/2006/math" xmlns:v="urn:schemas-microsoft-com:vml" xmlns:wp14="http://schemas.microsoft.com/office/word/2010/wordprocessingDrawing" xmlns:wp="http://schemas.openxmlformats.org/drawingml/2006/wordprocessingDrawing" xmlns:w10="urn:schemas-microsoft-com:office:word" xmlns:w="http://schemas.openxmlformats.org/wordprocessingml/2006/main" xmlns:w14="http://schemas.microsoft.com/office/word/2010/wordml" xmlns:w15="http://schemas.microsoft.com/office/word/2012/wordml" xmlns:w16cid="http://schemas.microsoft.com/office/word/2016/wordml/cid" xmlns:w16se="http://schemas.microsoft.com/office/word/2015/wordml/symex" xmlns:wpg="http://schemas.microsoft.com/office/word/2010/wordprocessingGroup" xmlns:wpi="http://schemas.microsoft.com/office/word/2010/wordprocessingInk" xmlns:wne="http://schemas.microsoft.com/office/word/2006/wordml" xmlns:wps="http://schemas.microsoft.com/office/word/2010/wordprocessingShape" mc:Ignorable="w14 w15 w16se w16cid wp14">
   <w15:person w15:author="Harvey, Melissa K">
     <w15:presenceInfo w15:providerId="AD" w15:userId="S-1-5-21-2025429265-1303643608-1417001333-1006850"/>
   </w15:person>
@@ -1706,7 +1771,7 @@
 </file>
 
 <file path=word/styles.xml><?xml version="1.0" encoding="utf-8"?>
-<w:styles xmlns:mc="http://schemas.openxmlformats.org/markup-compatibility/2006" xmlns:r="http://schemas.openxmlformats.org/officeDocument/2006/relationships" xmlns:w="http://schemas.openxmlformats.org/wordprocessingml/2006/main" xmlns:w14="http://schemas.microsoft.com/office/word/2010/wordml" xmlns:w15="http://schemas.microsoft.com/office/word/2012/wordml" mc:Ignorable="w14 w15">
+<w:styles xmlns:mc="http://schemas.openxmlformats.org/markup-compatibility/2006" xmlns:r="http://schemas.openxmlformats.org/officeDocument/2006/relationships" xmlns:w="http://schemas.openxmlformats.org/wordprocessingml/2006/main" xmlns:w14="http://schemas.microsoft.com/office/word/2010/wordml" xmlns:w15="http://schemas.microsoft.com/office/word/2012/wordml" xmlns:w16cid="http://schemas.microsoft.com/office/word/2016/wordml/cid" xmlns:w16se="http://schemas.microsoft.com/office/word/2015/wordml/symex" mc:Ignorable="w14 w15 w16se w16cid">
   <w:docDefaults>
     <w:rPrDefault>
       <w:rPr>
@@ -1718,7 +1783,7 @@
     </w:rPrDefault>
     <w:pPrDefault/>
   </w:docDefaults>
-  <w:latentStyles w:defLockedState="0" w:defUIPriority="99" w:defSemiHidden="0" w:defUnhideWhenUsed="0" w:defQFormat="0" w:count="371">
+  <w:latentStyles w:defLockedState="0" w:defUIPriority="99" w:defSemiHidden="0" w:defUnhideWhenUsed="0" w:defQFormat="0" w:count="377">
     <w:lsdException w:name="Normal" w:uiPriority="0" w:qFormat="1"/>
     <w:lsdException w:name="heading 1" w:uiPriority="9" w:qFormat="1"/>
     <w:lsdException w:name="heading 2" w:semiHidden="1" w:uiPriority="9" w:unhideWhenUsed="1" w:qFormat="1"/>
@@ -1866,11 +1931,8 @@
     <w:lsdException w:name="Table 3D effects 3" w:semiHidden="1" w:unhideWhenUsed="1"/>
     <w:lsdException w:name="Table Contemporary" w:semiHidden="1" w:unhideWhenUsed="1"/>
     <w:lsdException w:name="Table Elegant" w:semiHidden="1" w:unhideWhenUsed="1"/>
-    <w:lsdException w:name="Table Professional" w:semiHidden="1" w:unhideWhenUsed="1"/>
     <w:lsdException w:name="Table Subtle 1" w:semiHidden="1" w:unhideWhenUsed="1"/>
     <w:lsdException w:name="Table Subtle 2" w:semiHidden="1" w:unhideWhenUsed="1"/>
-    <w:lsdException w:name="Table Web 1" w:semiHidden="1" w:unhideWhenUsed="1"/>
-    <w:lsdException w:name="Table Web 2" w:semiHidden="1" w:unhideWhenUsed="1"/>
     <w:lsdException w:name="Table Web 3" w:semiHidden="1" w:unhideWhenUsed="1"/>
     <w:lsdException w:name="Balloon Text" w:semiHidden="1" w:unhideWhenUsed="1"/>
     <w:lsdException w:name="Table Grid" w:uiPriority="39"/>
@@ -2090,6 +2152,12 @@
     <w:lsdException w:name="List Table 5 Dark Accent 6" w:uiPriority="50"/>
     <w:lsdException w:name="List Table 6 Colorful Accent 6" w:uiPriority="51"/>
     <w:lsdException w:name="List Table 7 Colorful Accent 6" w:uiPriority="52"/>
+    <w:lsdException w:name="Mention" w:semiHidden="1" w:unhideWhenUsed="1"/>
+    <w:lsdException w:name="Smart Hyperlink" w:semiHidden="1" w:unhideWhenUsed="1"/>
+    <w:lsdException w:name="Hashtag" w:semiHidden="1" w:unhideWhenUsed="1"/>
+    <w:lsdException w:name="Unresolved Mention" w:semiHidden="1" w:unhideWhenUsed="1"/>
+    <w:lsdException w:name="Smart Link" w:semiHidden="1" w:unhideWhenUsed="1"/>
+    <w:lsdException w:name="Smart Link Error" w:semiHidden="1" w:unhideWhenUsed="1"/>
   </w:latentStyles>
   <w:style w:type="paragraph" w:default="1" w:styleId="Normal">
     <w:name w:val="Normal"/>

</xml_diff>